<commit_message>
광고를 제외한 기능 전부 완성 https://youtu.be/-FT23AwNPOM?t=117
/ 무기 위치는 시간 안에 안 끝날거 같아서 이대로 놔둠
</commit_message>
<xml_diff>
--- a/기획문서들/우앱이를 위한 특급 구현목록 3.docx
+++ b/기획문서들/우앱이를 위한 특급 구현목록 3.docx
@@ -164,7 +164,6 @@
           <w:strike/>
         </w:rPr>
       </w:pPr>
-      <w:bookmarkStart w:id="0" w:name="_GoBack"/>
       <w:r>
         <w:rPr>
           <w:rFonts w:hint="eastAsia"/>
@@ -205,7 +204,6 @@
         <w:t xml:space="preserve"> 추가</w:t>
       </w:r>
     </w:p>
-    <w:bookmarkEnd w:id="0"/>
     <w:p>
       <w:r>
         <w:rPr>
@@ -216,17 +214,29 @@
     </w:p>
     <w:p/>
     <w:p>
-      <w:r>
-        <w:rPr>
-          <w:rFonts w:hint="eastAsia"/>
+      <w:pPr>
+        <w:rPr>
+          <w:strike/>
+        </w:rPr>
+      </w:pPr>
+      <w:r>
+        <w:rPr>
+          <w:rFonts w:hint="eastAsia"/>
+          <w:strike/>
         </w:rPr>
         <w:t>1번 세부설명</w:t>
       </w:r>
     </w:p>
     <w:p>
-      <w:r>
-        <w:rPr>
-          <w:rFonts w:hint="eastAsia"/>
+      <w:pPr>
+        <w:rPr>
+          <w:strike/>
+        </w:rPr>
+      </w:pPr>
+      <w:r>
+        <w:rPr>
+          <w:rFonts w:hint="eastAsia"/>
+          <w:strike/>
         </w:rPr>
         <w:t xml:space="preserve">미리 리소스로 나왔던 스킬 애니메이션을 바탕으로 예를 들어 </w:t>
       </w:r>
@@ -234,6 +244,7 @@
       <w:r>
         <w:rPr>
           <w:rFonts w:hint="eastAsia"/>
+          <w:strike/>
         </w:rPr>
         <w:t>세주아니의</w:t>
       </w:r>
@@ -241,6 +252,7 @@
       <w:r>
         <w:rPr>
           <w:rFonts w:hint="eastAsia"/>
+          <w:strike/>
         </w:rPr>
         <w:t xml:space="preserve"> 둔기 </w:t>
       </w:r>
@@ -248,6 +260,7 @@
       <w:r>
         <w:rPr>
           <w:rFonts w:hint="eastAsia"/>
+          <w:strike/>
         </w:rPr>
         <w:t>휘두르기 로</w:t>
       </w:r>
@@ -255,17 +268,24 @@
       <w:r>
         <w:rPr>
           <w:rFonts w:hint="eastAsia"/>
+          <w:strike/>
         </w:rPr>
         <w:t xml:space="preserve"> 보자면</w:t>
       </w:r>
     </w:p>
     <w:p>
-      <w:r>
-        <w:rPr>
+      <w:pPr>
+        <w:rPr>
+          <w:strike/>
+        </w:rPr>
+      </w:pPr>
+      <w:r>
+        <w:rPr>
+          <w:strike/>
           <w:noProof/>
         </w:rPr>
         <w:drawing>
-          <wp:inline distT="0" distB="0" distL="0" distR="0" wp14:anchorId="246100D0" wp14:editId="386904BA">
+          <wp:inline distT="0" distB="0" distL="0" distR="0" wp14:anchorId="622C69F3" wp14:editId="5CE98836">
             <wp:extent cx="2790812" cy="1187450"/>
             <wp:effectExtent l="0" t="0" r="0" b="0"/>
             <wp:docPr id="1" name="그림 1"/>
@@ -303,6 +323,7 @@
       <w:r>
         <w:rPr>
           <w:rFonts w:hint="eastAsia"/>
+          <w:strike/>
         </w:rPr>
         <w:t xml:space="preserve">스킬 </w:t>
       </w:r>
@@ -310,6 +331,7 @@
       <w:r>
         <w:rPr>
           <w:rFonts w:hint="eastAsia"/>
+          <w:strike/>
         </w:rPr>
         <w:t>이펙트에</w:t>
       </w:r>
@@ -317,6 +339,7 @@
       <w:r>
         <w:rPr>
           <w:rFonts w:hint="eastAsia"/>
+          <w:strike/>
         </w:rPr>
         <w:t xml:space="preserve"> 충돌 영역을 만들어서 이 </w:t>
       </w:r>
@@ -324,6 +347,7 @@
       <w:r>
         <w:rPr>
           <w:rFonts w:hint="eastAsia"/>
+          <w:strike/>
         </w:rPr>
         <w:t>이펙트가</w:t>
       </w:r>
@@ -331,6 +355,7 @@
       <w:r>
         <w:rPr>
           <w:rFonts w:hint="eastAsia"/>
+          <w:strike/>
         </w:rPr>
         <w:t xml:space="preserve"> 적에게 닿게 된다면 타격을 </w:t>
       </w:r>
@@ -338,6 +363,7 @@
       <w:r>
         <w:rPr>
           <w:rFonts w:hint="eastAsia"/>
+          <w:strike/>
         </w:rPr>
         <w:t>입힌걸로</w:t>
       </w:r>
@@ -345,6 +371,7 @@
       <w:r>
         <w:rPr>
           <w:rFonts w:hint="eastAsia"/>
+          <w:strike/>
         </w:rPr>
         <w:t xml:space="preserve"> 출력되게 </w:t>
       </w:r>
@@ -352,6 +379,7 @@
       <w:r>
         <w:rPr>
           <w:rFonts w:hint="eastAsia"/>
+          <w:strike/>
         </w:rPr>
         <w:t>하는거임</w:t>
       </w:r>
@@ -359,14 +387,21 @@
       <w:r>
         <w:rPr>
           <w:rFonts w:hint="eastAsia"/>
+          <w:strike/>
         </w:rPr>
         <w:t>.</w:t>
       </w:r>
     </w:p>
     <w:p>
-      <w:r>
-        <w:rPr>
-          <w:rFonts w:hint="eastAsia"/>
+      <w:pPr>
+        <w:rPr>
+          <w:strike/>
+        </w:rPr>
+      </w:pPr>
+      <w:r>
+        <w:rPr>
+          <w:rFonts w:hint="eastAsia"/>
+          <w:strike/>
         </w:rPr>
         <w:t xml:space="preserve">정리 -&gt; 스킬 </w:t>
       </w:r>
@@ -374,6 +409,7 @@
       <w:r>
         <w:rPr>
           <w:rFonts w:hint="eastAsia"/>
+          <w:strike/>
         </w:rPr>
         <w:t>이펙트에</w:t>
       </w:r>
@@ -381,6 +417,7 @@
       <w:r>
         <w:rPr>
           <w:rFonts w:hint="eastAsia"/>
+          <w:strike/>
         </w:rPr>
         <w:t xml:space="preserve"> 충돌 영역을 </w:t>
       </w:r>
@@ -388,6 +425,7 @@
       <w:r>
         <w:rPr>
           <w:rFonts w:hint="eastAsia"/>
+          <w:strike/>
         </w:rPr>
         <w:t>만듬</w:t>
       </w:r>
@@ -395,6 +433,7 @@
       <w:r>
         <w:rPr>
           <w:rFonts w:hint="eastAsia"/>
+          <w:strike/>
         </w:rPr>
         <w:t xml:space="preserve"> -&gt; 몬스터가 닿을 시 </w:t>
       </w:r>
@@ -402,6 +441,7 @@
       <w:r>
         <w:rPr>
           <w:rFonts w:hint="eastAsia"/>
+          <w:strike/>
         </w:rPr>
         <w:t>타격입게</w:t>
       </w:r>
@@ -409,23 +449,36 @@
       <w:r>
         <w:rPr>
           <w:rFonts w:hint="eastAsia"/>
+          <w:strike/>
         </w:rPr>
         <w:t xml:space="preserve"> 하기</w:t>
       </w:r>
     </w:p>
     <w:p>
-      <w:r>
-        <w:rPr>
-          <w:rFonts w:hint="eastAsia"/>
+      <w:pPr>
+        <w:rPr>
+          <w:strike/>
+        </w:rPr>
+      </w:pPr>
+      <w:r>
+        <w:rPr>
+          <w:rFonts w:hint="eastAsia"/>
+          <w:strike/>
         </w:rPr>
         <w:t>몬스터가 타격을 입을 땐 0.154초 몬스터 온몸이 하얀색으로 변했다가 다시 돌아오게 하심 됨.</w:t>
       </w:r>
     </w:p>
     <w:p>
+      <w:pPr>
+        <w:rPr>
+          <w:strike/>
+        </w:rPr>
+      </w:pPr>
       <w:proofErr w:type="gramStart"/>
       <w:r>
         <w:rPr>
           <w:rFonts w:hint="eastAsia"/>
+          <w:strike/>
         </w:rPr>
         <w:t>( 옛날</w:t>
       </w:r>
@@ -433,6 +486,7 @@
       <w:r>
         <w:rPr>
           <w:rFonts w:hint="eastAsia"/>
+          <w:strike/>
         </w:rPr>
         <w:t xml:space="preserve"> 유니티 프로젝트 </w:t>
       </w:r>
@@ -440,6 +494,7 @@
       <w:r>
         <w:rPr>
           <w:rFonts w:hint="eastAsia"/>
+          <w:strike/>
         </w:rPr>
         <w:t>슈팅겜</w:t>
       </w:r>
@@ -447,6 +502,7 @@
       <w:r>
         <w:rPr>
           <w:rFonts w:hint="eastAsia"/>
+          <w:strike/>
         </w:rPr>
         <w:t xml:space="preserve"> 만들 때 </w:t>
       </w:r>
@@ -454,6 +510,7 @@
       <w:r>
         <w:rPr>
           <w:rFonts w:hint="eastAsia"/>
+          <w:strike/>
         </w:rPr>
         <w:t>데미지이펙트</w:t>
       </w:r>
@@ -461,6 +518,7 @@
       <w:r>
         <w:rPr>
           <w:rFonts w:hint="eastAsia"/>
+          <w:strike/>
         </w:rPr>
         <w:t xml:space="preserve"> 부분 생각하심 됨 ) </w:t>
       </w:r>
@@ -676,11 +734,15 @@
           <w:numId w:val="2"/>
         </w:numPr>
         <w:ind w:leftChars="0"/>
-      </w:pPr>
-      <w:proofErr w:type="spellStart"/>
-      <w:r>
-        <w:rPr>
-          <w:rFonts w:hint="eastAsia"/>
+        <w:rPr>
+          <w:strike/>
+        </w:rPr>
+      </w:pPr>
+      <w:proofErr w:type="spellStart"/>
+      <w:r>
+        <w:rPr>
+          <w:rFonts w:hint="eastAsia"/>
+          <w:strike/>
         </w:rPr>
         <w:t>세주아니</w:t>
       </w:r>
@@ -688,12 +750,14 @@
       <w:r>
         <w:rPr>
           <w:rFonts w:hint="eastAsia"/>
+          <w:strike/>
         </w:rPr>
         <w:t xml:space="preserve"> 돌진</w:t>
       </w:r>
       <w:r>
         <w:rPr>
           <w:rFonts w:hint="eastAsia"/>
+          <w:strike/>
         </w:rPr>
         <w:t xml:space="preserve"> </w:t>
       </w:r>
@@ -701,6 +765,7 @@
       <w:r>
         <w:rPr>
           <w:rFonts w:hint="eastAsia"/>
+          <w:strike/>
         </w:rPr>
         <w:t>세주아니</w:t>
       </w:r>
@@ -708,6 +773,7 @@
       <w:r>
         <w:rPr>
           <w:rFonts w:hint="eastAsia"/>
+          <w:strike/>
         </w:rPr>
         <w:t xml:space="preserve"> q</w:t>
       </w:r>
@@ -720,11 +786,15 @@
           <w:numId w:val="2"/>
         </w:numPr>
         <w:ind w:leftChars="0"/>
-      </w:pPr>
-      <w:proofErr w:type="spellStart"/>
-      <w:r>
-        <w:rPr>
-          <w:rFonts w:hint="eastAsia"/>
+        <w:rPr>
+          <w:strike/>
+        </w:rPr>
+      </w:pPr>
+      <w:proofErr w:type="spellStart"/>
+      <w:r>
+        <w:rPr>
+          <w:rFonts w:hint="eastAsia"/>
+          <w:strike/>
         </w:rPr>
         <w:t>세주아니</w:t>
       </w:r>
@@ -732,12 +802,14 @@
       <w:r>
         <w:rPr>
           <w:rFonts w:hint="eastAsia"/>
+          <w:strike/>
         </w:rPr>
         <w:t xml:space="preserve"> 둔기 휘두르기</w:t>
       </w:r>
       <w:r>
         <w:rPr>
           <w:rFonts w:hint="eastAsia"/>
+          <w:strike/>
         </w:rPr>
         <w:t xml:space="preserve"> </w:t>
       </w:r>
@@ -745,6 +817,7 @@
       <w:r>
         <w:rPr>
           <w:rFonts w:hint="eastAsia"/>
+          <w:strike/>
         </w:rPr>
         <w:t>세주아니</w:t>
       </w:r>
@@ -752,6 +825,7 @@
       <w:r>
         <w:rPr>
           <w:rFonts w:hint="eastAsia"/>
+          <w:strike/>
         </w:rPr>
         <w:t xml:space="preserve"> w</w:t>
       </w:r>
@@ -1868,9 +1942,15 @@
     <w:p/>
     <w:p/>
     <w:p>
-      <w:r>
-        <w:rPr>
-          <w:rFonts w:hint="eastAsia"/>
+      <w:pPr>
+        <w:rPr>
+          <w:strike/>
+        </w:rPr>
+      </w:pPr>
+      <w:r>
+        <w:rPr>
+          <w:rFonts w:hint="eastAsia"/>
+          <w:strike/>
         </w:rPr>
         <w:lastRenderedPageBreak/>
         <w:t xml:space="preserve"> 3. </w:t>
@@ -1879,6 +1959,7 @@
       <w:r>
         <w:rPr>
           <w:rFonts w:hint="eastAsia"/>
+          <w:strike/>
         </w:rPr>
         <w:t>세주아니</w:t>
       </w:r>
@@ -1886,6 +1967,7 @@
       <w:r>
         <w:rPr>
           <w:rFonts w:hint="eastAsia"/>
+          <w:strike/>
         </w:rPr>
         <w:t xml:space="preserve"> 돌진 </w:t>
       </w:r>
@@ -1893,6 +1975,7 @@
       <w:r>
         <w:rPr>
           <w:rFonts w:hint="eastAsia"/>
+          <w:strike/>
         </w:rPr>
         <w:t>세주아니</w:t>
       </w:r>
@@ -1900,15 +1983,22 @@
       <w:r>
         <w:rPr>
           <w:rFonts w:hint="eastAsia"/>
+          <w:strike/>
         </w:rPr>
         <w:t xml:space="preserve"> e</w:t>
       </w:r>
     </w:p>
     <w:p>
-      <w:proofErr w:type="spellStart"/>
-      <w:r>
-        <w:rPr>
-          <w:rFonts w:hint="eastAsia"/>
+      <w:pPr>
+        <w:rPr>
+          <w:strike/>
+        </w:rPr>
+      </w:pPr>
+      <w:proofErr w:type="spellStart"/>
+      <w:r>
+        <w:rPr>
+          <w:rFonts w:hint="eastAsia"/>
+          <w:strike/>
         </w:rPr>
         <w:t>카직스는</w:t>
       </w:r>
@@ -1916,6 +2006,7 @@
       <w:r>
         <w:rPr>
           <w:rFonts w:hint="eastAsia"/>
+          <w:strike/>
         </w:rPr>
         <w:t xml:space="preserve"> 포물선으로 날라간다고 할 때, </w:t>
       </w:r>
@@ -1923,6 +2014,7 @@
       <w:r>
         <w:rPr>
           <w:rFonts w:hint="eastAsia"/>
+          <w:strike/>
         </w:rPr>
         <w:t>세주아니는</w:t>
       </w:r>
@@ -1930,17 +2022,24 @@
       <w:r>
         <w:rPr>
           <w:rFonts w:hint="eastAsia"/>
+          <w:strike/>
         </w:rPr>
         <w:t xml:space="preserve"> 일직선 상으로 돌진임. </w:t>
       </w:r>
     </w:p>
     <w:p>
-      <w:r>
-        <w:rPr>
+      <w:pPr>
+        <w:rPr>
+          <w:strike/>
+        </w:rPr>
+      </w:pPr>
+      <w:r>
+        <w:rPr>
+          <w:strike/>
           <w:noProof/>
         </w:rPr>
         <w:drawing>
-          <wp:inline distT="0" distB="0" distL="0" distR="0" wp14:anchorId="42862F22" wp14:editId="74823DC7">
+          <wp:inline distT="0" distB="0" distL="0" distR="0" wp14:anchorId="0CFC9B2B" wp14:editId="51D97226">
             <wp:extent cx="3371850" cy="1820295"/>
             <wp:effectExtent l="0" t="0" r="0" b="8890"/>
             <wp:docPr id="9" name="그림 9"/>
@@ -1977,17 +2076,29 @@
       </w:r>
     </w:p>
     <w:p>
-      <w:r>
-        <w:rPr>
-          <w:rFonts w:hint="eastAsia"/>
+      <w:pPr>
+        <w:rPr>
+          <w:strike/>
+        </w:rPr>
+      </w:pPr>
+      <w:r>
+        <w:rPr>
+          <w:rFonts w:hint="eastAsia"/>
+          <w:strike/>
         </w:rPr>
         <w:t>돌진 범위는 캐릭터 가로 사이즈의 4배를 간다고 생각하면 됨.</w:t>
       </w:r>
     </w:p>
     <w:p>
-      <w:r>
-        <w:rPr>
-          <w:rFonts w:hint="eastAsia"/>
+      <w:pPr>
+        <w:rPr>
+          <w:strike/>
+        </w:rPr>
+      </w:pPr>
+      <w:r>
+        <w:rPr>
+          <w:rFonts w:hint="eastAsia"/>
+          <w:strike/>
         </w:rPr>
         <w:t xml:space="preserve">그리고 돌진의 개념은 </w:t>
       </w:r>
@@ -1995,6 +2106,7 @@
       <w:r>
         <w:rPr>
           <w:rFonts w:hint="eastAsia"/>
+          <w:strike/>
         </w:rPr>
         <w:t>텔레포트처럼</w:t>
       </w:r>
@@ -2002,14 +2114,21 @@
       <w:r>
         <w:rPr>
           <w:rFonts w:hint="eastAsia"/>
+          <w:strike/>
         </w:rPr>
         <w:t xml:space="preserve"> 순간이동의 개념이 아님. </w:t>
       </w:r>
     </w:p>
     <w:p>
-      <w:r>
-        <w:rPr>
-          <w:rFonts w:hint="eastAsia"/>
+      <w:pPr>
+        <w:rPr>
+          <w:strike/>
+        </w:rPr>
+      </w:pPr>
+      <w:r>
+        <w:rPr>
+          <w:rFonts w:hint="eastAsia"/>
+          <w:strike/>
         </w:rPr>
         <w:t xml:space="preserve">플레이어의 이동속도 변수를 </w:t>
       </w:r>
@@ -2017,6 +2136,7 @@
       <w:r>
         <w:rPr>
           <w:rFonts w:hint="eastAsia"/>
+          <w:strike/>
         </w:rPr>
         <w:t>한순간에</w:t>
       </w:r>
@@ -2024,14 +2144,21 @@
       <w:r>
         <w:rPr>
           <w:rFonts w:hint="eastAsia"/>
+          <w:strike/>
         </w:rPr>
         <w:t xml:space="preserve"> 증폭시켜서 저 거리로 단숨에 이동시킨 다는 개념임.</w:t>
       </w:r>
     </w:p>
     <w:p>
-      <w:r>
-        <w:rPr>
-          <w:rFonts w:hint="eastAsia"/>
+      <w:pPr>
+        <w:rPr>
+          <w:strike/>
+        </w:rPr>
+      </w:pPr>
+      <w:r>
+        <w:rPr>
+          <w:rFonts w:hint="eastAsia"/>
+          <w:strike/>
         </w:rPr>
         <w:t xml:space="preserve">애니메이션은 캐릭터 위치에 맞춰 넣으면 되며 </w:t>
       </w:r>
@@ -2039,6 +2166,7 @@
       <w:r>
         <w:rPr>
           <w:rFonts w:hint="eastAsia"/>
+          <w:strike/>
         </w:rPr>
         <w:t>대쉬할</w:t>
       </w:r>
@@ -2046,6 +2174,7 @@
       <w:r>
         <w:rPr>
           <w:rFonts w:hint="eastAsia"/>
+          <w:strike/>
         </w:rPr>
         <w:t xml:space="preserve"> 때 애니메이션도 당연히 플레이어 </w:t>
       </w:r>
@@ -2053,6 +2182,7 @@
       <w:r>
         <w:rPr>
           <w:rFonts w:hint="eastAsia"/>
+          <w:strike/>
         </w:rPr>
         <w:t>따라가야함</w:t>
       </w:r>
@@ -2060,6 +2190,7 @@
       <w:r>
         <w:rPr>
           <w:rFonts w:hint="eastAsia"/>
+          <w:strike/>
         </w:rPr>
         <w:t xml:space="preserve">. 애니메이션이 끝나는 시간을 기준으로 플레이어의 대쉬 </w:t>
       </w:r>
@@ -2067,6 +2198,7 @@
       <w:r>
         <w:rPr>
           <w:rFonts w:hint="eastAsia"/>
+          <w:strike/>
         </w:rPr>
         <w:t>스킬도</w:t>
       </w:r>
@@ -2074,6 +2206,7 @@
       <w:r>
         <w:rPr>
           <w:rFonts w:hint="eastAsia"/>
+          <w:strike/>
         </w:rPr>
         <w:t xml:space="preserve"> 이동 완료 </w:t>
       </w:r>
@@ -2081,6 +2214,7 @@
       <w:r>
         <w:rPr>
           <w:rFonts w:hint="eastAsia"/>
+          <w:strike/>
         </w:rPr>
         <w:t>해야함</w:t>
       </w:r>
@@ -2088,36 +2222,53 @@
       <w:r>
         <w:rPr>
           <w:rFonts w:hint="eastAsia"/>
+          <w:strike/>
         </w:rPr>
         <w:t>.</w:t>
       </w:r>
     </w:p>
     <w:p>
-      <w:r>
-        <w:rPr>
-          <w:rFonts w:hint="eastAsia"/>
+      <w:pPr>
+        <w:rPr>
+          <w:strike/>
+        </w:rPr>
+      </w:pPr>
+      <w:r>
+        <w:rPr>
+          <w:rFonts w:hint="eastAsia"/>
+          <w:strike/>
         </w:rPr>
         <w:t>그리고</w:t>
       </w:r>
       <w:proofErr w:type="gramStart"/>
       <w:r>
+        <w:rPr>
+          <w:strike/>
+        </w:rPr>
         <w:t>…</w:t>
       </w:r>
       <w:r>
         <w:rPr>
           <w:rFonts w:hint="eastAsia"/>
+          <w:strike/>
         </w:rPr>
         <w:t>.</w:t>
       </w:r>
       <w:proofErr w:type="gramEnd"/>
     </w:p>
     <w:p>
-      <w:r>
-        <w:rPr>
+      <w:pPr>
+        <w:rPr>
+          <w:strike/>
+        </w:rPr>
+      </w:pPr>
+      <w:r>
+        <w:rPr>
+          <w:strike/>
           <w:noProof/>
         </w:rPr>
         <w:drawing>
-          <wp:inline distT="0" distB="0" distL="0" distR="0" wp14:anchorId="41E8ED72" wp14:editId="7AA5BDEC">
+          <wp:inline distT="0" distB="0" distL="0" distR="0" wp14:anchorId="1DFCF81E" wp14:editId="0CC76859">
             <wp:extent cx="2520950" cy="1445237"/>
             <wp:effectExtent l="0" t="0" r="0" b="3175"/>
             <wp:docPr id="10" name="그림 10"/>
@@ -2155,6 +2306,7 @@
       <w:r>
         <w:rPr>
           <w:rFonts w:hint="eastAsia"/>
+          <w:strike/>
         </w:rPr>
         <w:t xml:space="preserve">돌진의 </w:t>
       </w:r>
@@ -2162,6 +2314,7 @@
       <w:r>
         <w:rPr>
           <w:rFonts w:hint="eastAsia"/>
+          <w:strike/>
         </w:rPr>
         <w:t>아이덴티티임</w:t>
       </w:r>
@@ -2169,14 +2322,21 @@
       <w:r>
         <w:rPr>
           <w:rFonts w:hint="eastAsia"/>
+          <w:strike/>
         </w:rPr>
         <w:t>.</w:t>
       </w:r>
     </w:p>
     <w:p>
-      <w:r>
-        <w:rPr>
-          <w:rFonts w:hint="eastAsia"/>
+      <w:pPr>
+        <w:rPr>
+          <w:strike/>
+        </w:rPr>
+      </w:pPr>
+      <w:r>
+        <w:rPr>
+          <w:rFonts w:hint="eastAsia"/>
+          <w:strike/>
         </w:rPr>
         <w:t xml:space="preserve">돌진애니메이션 재생하면서 </w:t>
       </w:r>
@@ -2184,6 +2344,7 @@
       <w:r>
         <w:rPr>
           <w:rFonts w:hint="eastAsia"/>
+          <w:strike/>
         </w:rPr>
         <w:t>이동중일</w:t>
       </w:r>
@@ -2191,6 +2352,7 @@
       <w:r>
         <w:rPr>
           <w:rFonts w:hint="eastAsia"/>
+          <w:strike/>
         </w:rPr>
         <w:t xml:space="preserve"> 때, 적과 충돌할 시 돌진의 애니메이션은 완전히 끊김, 이동속도 변수도 원래대로 돌아옴. 그리고 캐릭터는 그 자리에서 0.3초동안 멈추게 되며 피해를 4 입힘. 자신도 피해를 입지만 나중에 이걸로 타격을 가할 때 데미지를 </w:t>
       </w:r>
@@ -2198,6 +2360,7 @@
       <w:r>
         <w:rPr>
           <w:rFonts w:hint="eastAsia"/>
+          <w:strike/>
         </w:rPr>
         <w:t>드릅게</w:t>
       </w:r>
@@ -2205,6 +2368,7 @@
       <w:r>
         <w:rPr>
           <w:rFonts w:hint="eastAsia"/>
+          <w:strike/>
         </w:rPr>
         <w:t xml:space="preserve"> </w:t>
       </w:r>
@@ -2212,6 +2376,7 @@
       <w:r>
         <w:rPr>
           <w:rFonts w:hint="eastAsia"/>
+          <w:strike/>
         </w:rPr>
         <w:t>높게해서</w:t>
       </w:r>
@@ -2219,6 +2384,7 @@
       <w:r>
         <w:rPr>
           <w:rFonts w:hint="eastAsia"/>
+          <w:strike/>
         </w:rPr>
         <w:t xml:space="preserve"> </w:t>
       </w:r>
@@ -2226,6 +2392,7 @@
       <w:r>
         <w:rPr>
           <w:rFonts w:hint="eastAsia"/>
+          <w:strike/>
         </w:rPr>
         <w:t>하이리스크</w:t>
       </w:r>
@@ -2233,6 +2400,7 @@
       <w:r>
         <w:rPr>
           <w:rFonts w:hint="eastAsia"/>
+          <w:strike/>
         </w:rPr>
         <w:t xml:space="preserve"> </w:t>
       </w:r>
@@ -2240,6 +2408,7 @@
       <w:r>
         <w:rPr>
           <w:rFonts w:hint="eastAsia"/>
+          <w:strike/>
         </w:rPr>
         <w:t>하이리턴</w:t>
       </w:r>
@@ -2247,6 +2416,7 @@
       <w:r>
         <w:rPr>
           <w:rFonts w:hint="eastAsia"/>
+          <w:strike/>
         </w:rPr>
         <w:t xml:space="preserve"> </w:t>
       </w:r>
@@ -2254,6 +2424,7 @@
       <w:r>
         <w:rPr>
           <w:rFonts w:hint="eastAsia"/>
+          <w:strike/>
         </w:rPr>
         <w:t>스킬로</w:t>
       </w:r>
@@ -2261,22 +2432,30 @@
       <w:r>
         <w:rPr>
           <w:rFonts w:hint="eastAsia"/>
+          <w:strike/>
         </w:rPr>
         <w:t xml:space="preserve"> 만들 예정임. </w:t>
       </w:r>
       <w:r>
         <w:rPr>
           <w:rFonts w:hint="eastAsia"/>
+          <w:strike/>
         </w:rPr>
         <w:t xml:space="preserve">   </w:t>
       </w:r>
     </w:p>
     <w:p/>
     <w:p>
-      <w:proofErr w:type="spellStart"/>
-      <w:r>
-        <w:rPr>
-          <w:rFonts w:hint="eastAsia"/>
+      <w:pPr>
+        <w:rPr>
+          <w:strike/>
+        </w:rPr>
+      </w:pPr>
+      <w:proofErr w:type="spellStart"/>
+      <w:r>
+        <w:rPr>
+          <w:rFonts w:hint="eastAsia"/>
+          <w:strike/>
         </w:rPr>
         <w:t>돌진시</w:t>
       </w:r>
@@ -2284,6 +2463,7 @@
       <w:r>
         <w:rPr>
           <w:rFonts w:hint="eastAsia"/>
+          <w:strike/>
         </w:rPr>
         <w:t xml:space="preserve"> </w:t>
       </w:r>
@@ -2291,6 +2471,7 @@
       <w:r>
         <w:rPr>
           <w:rFonts w:hint="eastAsia"/>
+          <w:strike/>
         </w:rPr>
         <w:t>플렝이어의</w:t>
       </w:r>
@@ -2298,6 +2479,7 @@
       <w:r>
         <w:rPr>
           <w:rFonts w:hint="eastAsia"/>
+          <w:strike/>
         </w:rPr>
         <w:t xml:space="preserve"> 이동속도는 애니메이션의 시간에 맞춰서 </w:t>
       </w:r>
@@ -2305,6 +2487,7 @@
       <w:r>
         <w:rPr>
           <w:rFonts w:hint="eastAsia"/>
+          <w:strike/>
         </w:rPr>
         <w:t>너가</w:t>
       </w:r>
@@ -2312,6 +2495,7 @@
       <w:r>
         <w:rPr>
           <w:rFonts w:hint="eastAsia"/>
+          <w:strike/>
         </w:rPr>
         <w:t xml:space="preserve"> </w:t>
       </w:r>
@@ -2319,6 +2503,7 @@
       <w:r>
         <w:rPr>
           <w:rFonts w:hint="eastAsia"/>
+          <w:strike/>
         </w:rPr>
         <w:t>직접해야할거</w:t>
       </w:r>
@@ -2326,6 +2511,7 @@
       <w:r>
         <w:rPr>
           <w:rFonts w:hint="eastAsia"/>
+          <w:strike/>
         </w:rPr>
         <w:t xml:space="preserve"> 같음 </w:t>
       </w:r>
@@ -2333,6 +2519,7 @@
       <w:r>
         <w:rPr>
           <w:rFonts w:hint="eastAsia"/>
+          <w:strike/>
         </w:rPr>
         <w:t>ㅈㅅㅈㅅ</w:t>
       </w:r>
@@ -2340,6 +2527,7 @@
       <w:r>
         <w:rPr>
           <w:rFonts w:hint="eastAsia"/>
+          <w:strike/>
         </w:rPr>
         <w:t>.</w:t>
       </w:r>
@@ -2890,6 +3078,8 @@
         </w:rPr>
         <w:t xml:space="preserve"> 적용</w:t>
       </w:r>
+      <w:bookmarkStart w:id="0" w:name="_GoBack"/>
+      <w:bookmarkEnd w:id="0"/>
     </w:p>
     <w:p>
       <w:r>

</xml_diff>